<commit_message>
cleared Generic concept; now exploring some cool stuffs 'POJO'
</commit_message>
<xml_diff>
--- a/src/Generics/00_Generics.docx
+++ b/src/Generics/00_Generics.docx
@@ -11,24 +11,59 @@
       </w:r>
     </w:p>
     <w:p/>
+    <w:p>
+      <w:r>
+        <w:t xml:space="preserve">## Introduced from JDK 5.0 onwards </w:t>
+      </w:r>
+    </w:p>
     <w:p/>
     <w:p>
+      <w:pPr>
+        <w:pStyle w:val="ListParagraph"/>
+        <w:numPr>
+          <w:ilvl w:val="0"/>
+          <w:numId w:val="1"/>
+        </w:numPr>
+      </w:pPr>
       <w:r>
         <w:rPr>
           <w:lang w:val="en-US"/>
         </w:rPr>
         <w:t>The thing to notice with the generic class, is that the class declaration has angle brackets with a T in them, directly after the class name.</w:t>
       </w:r>
-    </w:p>
-    <w:p>
-      <w:r>
-        <w:rPr>
-          <w:lang w:val="en-US"/>
-        </w:rPr>
-        <w:t>T is the placeholder for a type that will be specified later.</w:t>
-      </w:r>
-    </w:p>
-    <w:p>
+      <w:r>
+        <w:rPr>
+          <w:lang w:val="en-US"/>
+        </w:rPr>
+        <w:t xml:space="preserve"> Where ‘</w:t>
+      </w:r>
+      <w:r>
+        <w:rPr>
+          <w:lang w:val="en-US"/>
+        </w:rPr>
+        <w:t>T</w:t>
+      </w:r>
+      <w:r>
+        <w:rPr>
+          <w:lang w:val="en-US"/>
+        </w:rPr>
+        <w:t>’</w:t>
+      </w:r>
+      <w:r>
+        <w:rPr>
+          <w:lang w:val="en-US"/>
+        </w:rPr>
+        <w:t xml:space="preserve"> is the placeholder for a type that will be specified later.</w:t>
+      </w:r>
+    </w:p>
+    <w:p>
+      <w:pPr>
+        <w:pStyle w:val="ListParagraph"/>
+        <w:numPr>
+          <w:ilvl w:val="0"/>
+          <w:numId w:val="1"/>
+        </w:numPr>
+      </w:pPr>
       <w:r>
         <w:rPr>
           <w:lang w:val="en-US"/>
@@ -39,6 +74,9 @@
     <w:p/>
     <w:p>
       <w:r>
+        <w:rPr>
+          <w:noProof/>
+        </w:rPr>
         <w:drawing>
           <wp:inline distT="0" distB="0" distL="0" distR="0" wp14:anchorId="0ED8AEFC" wp14:editId="377F6D29">
             <wp:extent cx="5731510" cy="1254760"/>
@@ -55,7 +93,7 @@
                     <pic:cNvPicPr/>
                   </pic:nvPicPr>
                   <pic:blipFill>
-                    <a:blip r:embed="rId4"/>
+                    <a:blip r:embed="rId5"/>
                     <a:stretch>
                       <a:fillRect/>
                     </a:stretch>
@@ -176,6 +214,9 @@
     </w:p>
     <w:p>
       <w:r>
+        <w:rPr>
+          <w:noProof/>
+        </w:rPr>
         <w:drawing>
           <wp:inline distT="0" distB="0" distL="0" distR="0" wp14:anchorId="622109A8" wp14:editId="11C75D8E">
             <wp:extent cx="3434316" cy="1704602"/>
@@ -206,7 +247,7 @@
                     </pic:cNvPicPr>
                   </pic:nvPicPr>
                   <pic:blipFill>
-                    <a:blip r:embed="rId5" cstate="print">
+                    <a:blip r:embed="rId6" cstate="print">
                       <a:extLst>
                         <a:ext uri="{28A0092B-C50C-407E-A947-70E740481C1C}">
                           <a14:useLocalDpi xmlns:a14="http://schemas.microsoft.com/office/drawing/2010/main" val="0"/>
@@ -235,6 +276,60 @@
     </w:p>
     <w:p/>
     <w:p/>
+    <w:p>
+      <w:r>
+        <w:lastRenderedPageBreak/>
+        <w:t xml:space="preserve">Note: </w:t>
+      </w:r>
+      <w:r>
+        <w:t xml:space="preserve">when working with generics, you cannot directly use primitive types like int, char, </w:t>
+      </w:r>
+      <w:proofErr w:type="spellStart"/>
+      <w:r>
+        <w:t>boolean</w:t>
+      </w:r>
+      <w:proofErr w:type="spellEnd"/>
+      <w:r>
+        <w:t xml:space="preserve">, etc., as type arguments. Instead, you need to use their corresponding wrapper classes: Integer, Character, Boolean, etc. This restriction exists because generics in Java are implemented using </w:t>
+      </w:r>
+      <w:r>
+        <w:rPr>
+          <w:b/>
+          <w:bCs/>
+          <w:u w:val="single"/>
+        </w:rPr>
+        <w:t>type erasure</w:t>
+      </w:r>
+      <w:r>
+        <w:t>.</w:t>
+      </w:r>
+    </w:p>
+    <w:p/>
+    <w:p>
+      <w:r>
+        <w:t xml:space="preserve">To ensure compatibility with existing code and maintain backward compatibility, Java introduced </w:t>
+      </w:r>
+      <w:r>
+        <w:rPr>
+          <w:b/>
+          <w:bCs/>
+        </w:rPr>
+        <w:t>autoboxing</w:t>
+      </w:r>
+      <w:r>
+        <w:t xml:space="preserve"> and </w:t>
+      </w:r>
+      <w:r>
+        <w:rPr>
+          <w:b/>
+          <w:bCs/>
+        </w:rPr>
+        <w:t>unboxing</w:t>
+      </w:r>
+      <w:r>
+        <w:t>, which automatically converts between primitive types and their corresponding wrapper classes</w:t>
+      </w:r>
+    </w:p>
     <w:sectPr>
       <w:pgSz w:w="11906" w:h="16838"/>
       <w:pgMar w:top="1440" w:right="1440" w:bottom="1440" w:left="1440" w:header="708" w:footer="708" w:gutter="0"/>
@@ -243,6 +338,126 @@
     </w:sectPr>
   </w:body>
 </w:document>
+</file>
+
+<file path=word/numbering.xml><?xml version="1.0" encoding="utf-8"?>
+<w:numbering xmlns:wpc="http://schemas.microsoft.com/office/word/2010/wordprocessingCanvas" xmlns:cx="http://schemas.microsoft.com/office/drawing/2014/chartex" xmlns:cx1="http://schemas.microsoft.com/office/drawing/2015/9/8/chartex" xmlns:cx2="http://schemas.microsoft.com/office/drawing/2015/10/21/chartex" xmlns:cx3="http://schemas.microsoft.com/office/drawing/2016/5/9/chartex" xmlns:cx4="http://schemas.microsoft.com/office/drawing/2016/5/10/chartex" xmlns:cx5="http://schemas.microsoft.com/office/drawing/2016/5/11/chartex" xmlns:cx6="http://schemas.microsoft.com/office/drawing/2016/5/12/chartex" xmlns:cx7="http://schemas.microsoft.com/office/drawing/2016/5/13/chartex" xmlns:cx8="http://schemas.microsoft.com/office/drawing/2016/5/14/chartex" xmlns:mc="http://schemas.openxmlformats.org/markup-compatibility/2006" xmlns:aink="http://schemas.microsoft.com/office/drawing/2016/ink" xmlns:am3d="http://schemas.microsoft.com/office/drawing/2017/model3d" xmlns:o="urn:schemas-microsoft-com:office:office" xmlns:oel="http://schemas.microsoft.com/office/2019/extlst" xmlns:r="http://schemas.openxmlformats.org/officeDocument/2006/relationships" xmlns:m="http://schemas.openxmlformats.org/officeDocument/2006/math" xmlns:v="urn:schemas-microsoft-com:vml" xmlns:wp14="http://schemas.microsoft.com/office/word/2010/wordprocessingDrawing" xmlns:wp="http://schemas.openxmlformats.org/drawingml/2006/wordprocessingDrawing" xmlns:w10="urn:schemas-microsoft-com:office:word" xmlns:w="http://schemas.openxmlformats.org/wordprocessingml/2006/main" xmlns:w14="http://schemas.microsoft.com/office/word/2010/wordml" xmlns:w15="http://schemas.microsoft.com/office/word/2012/wordml" xmlns:w16cex="http://schemas.microsoft.com/office/word/2018/wordml/cex" xmlns:w16cid="http://schemas.microsoft.com/office/word/2016/wordml/cid" xmlns:w16="http://schemas.microsoft.com/office/word/2018/wordml" xmlns:w16sdtdh="http://schemas.microsoft.com/office/word/2020/wordml/sdtdatahash" xmlns:w16se="http://schemas.microsoft.com/office/word/2015/wordml/symex" xmlns:wpg="http://schemas.microsoft.com/office/word/2010/wordprocessingGroup" xmlns:wpi="http://schemas.microsoft.com/office/word/2010/wordprocessingInk" xmlns:wne="http://schemas.microsoft.com/office/word/2006/wordml" xmlns:wps="http://schemas.microsoft.com/office/word/2010/wordprocessingShape" mc:Ignorable="w14 w15 w16se w16cid w16 w16cex w16sdtdh wp14">
+  <w:abstractNum w:abstractNumId="0" w15:restartNumberingAfterBreak="0">
+    <w:nsid w:val="6F834413"/>
+    <w:multiLevelType w:val="hybridMultilevel"/>
+    <w:tmpl w:val="9A52D1CC"/>
+    <w:lvl w:ilvl="0" w:tplc="A8125104">
+      <w:numFmt w:val="bullet"/>
+      <w:lvlText w:val=""/>
+      <w:lvlJc w:val="left"/>
+      <w:pPr>
+        <w:ind w:left="720" w:hanging="360"/>
+      </w:pPr>
+      <w:rPr>
+        <w:rFonts w:ascii="Wingdings" w:eastAsiaTheme="minorHAnsi" w:hAnsi="Wingdings" w:cstheme="minorBidi" w:hint="default"/>
+      </w:rPr>
+    </w:lvl>
+    <w:lvl w:ilvl="1" w:tplc="40090003" w:tentative="1">
+      <w:start w:val="1"/>
+      <w:numFmt w:val="bullet"/>
+      <w:lvlText w:val="o"/>
+      <w:lvlJc w:val="left"/>
+      <w:pPr>
+        <w:ind w:left="1440" w:hanging="360"/>
+      </w:pPr>
+      <w:rPr>
+        <w:rFonts w:ascii="Courier New" w:hAnsi="Courier New" w:cs="Courier New" w:hint="default"/>
+      </w:rPr>
+    </w:lvl>
+    <w:lvl w:ilvl="2" w:tplc="40090005" w:tentative="1">
+      <w:start w:val="1"/>
+      <w:numFmt w:val="bullet"/>
+      <w:lvlText w:val=""/>
+      <w:lvlJc w:val="left"/>
+      <w:pPr>
+        <w:ind w:left="2160" w:hanging="360"/>
+      </w:pPr>
+      <w:rPr>
+        <w:rFonts w:ascii="Wingdings" w:hAnsi="Wingdings" w:hint="default"/>
+      </w:rPr>
+    </w:lvl>
+    <w:lvl w:ilvl="3" w:tplc="40090001" w:tentative="1">
+      <w:start w:val="1"/>
+      <w:numFmt w:val="bullet"/>
+      <w:lvlText w:val=""/>
+      <w:lvlJc w:val="left"/>
+      <w:pPr>
+        <w:ind w:left="2880" w:hanging="360"/>
+      </w:pPr>
+      <w:rPr>
+        <w:rFonts w:ascii="Symbol" w:hAnsi="Symbol" w:hint="default"/>
+      </w:rPr>
+    </w:lvl>
+    <w:lvl w:ilvl="4" w:tplc="40090003" w:tentative="1">
+      <w:start w:val="1"/>
+      <w:numFmt w:val="bullet"/>
+      <w:lvlText w:val="o"/>
+      <w:lvlJc w:val="left"/>
+      <w:pPr>
+        <w:ind w:left="3600" w:hanging="360"/>
+      </w:pPr>
+      <w:rPr>
+        <w:rFonts w:ascii="Courier New" w:hAnsi="Courier New" w:cs="Courier New" w:hint="default"/>
+      </w:rPr>
+    </w:lvl>
+    <w:lvl w:ilvl="5" w:tplc="40090005" w:tentative="1">
+      <w:start w:val="1"/>
+      <w:numFmt w:val="bullet"/>
+      <w:lvlText w:val=""/>
+      <w:lvlJc w:val="left"/>
+      <w:pPr>
+        <w:ind w:left="4320" w:hanging="360"/>
+      </w:pPr>
+      <w:rPr>
+        <w:rFonts w:ascii="Wingdings" w:hAnsi="Wingdings" w:hint="default"/>
+      </w:rPr>
+    </w:lvl>
+    <w:lvl w:ilvl="6" w:tplc="40090001" w:tentative="1">
+      <w:start w:val="1"/>
+      <w:numFmt w:val="bullet"/>
+      <w:lvlText w:val=""/>
+      <w:lvlJc w:val="left"/>
+      <w:pPr>
+        <w:ind w:left="5040" w:hanging="360"/>
+      </w:pPr>
+      <w:rPr>
+        <w:rFonts w:ascii="Symbol" w:hAnsi="Symbol" w:hint="default"/>
+      </w:rPr>
+    </w:lvl>
+    <w:lvl w:ilvl="7" w:tplc="40090003" w:tentative="1">
+      <w:start w:val="1"/>
+      <w:numFmt w:val="bullet"/>
+      <w:lvlText w:val="o"/>
+      <w:lvlJc w:val="left"/>
+      <w:pPr>
+        <w:ind w:left="5760" w:hanging="360"/>
+      </w:pPr>
+      <w:rPr>
+        <w:rFonts w:ascii="Courier New" w:hAnsi="Courier New" w:cs="Courier New" w:hint="default"/>
+      </w:rPr>
+    </w:lvl>
+    <w:lvl w:ilvl="8" w:tplc="40090005" w:tentative="1">
+      <w:start w:val="1"/>
+      <w:numFmt w:val="bullet"/>
+      <w:lvlText w:val=""/>
+      <w:lvlJc w:val="left"/>
+      <w:pPr>
+        <w:ind w:left="6480" w:hanging="360"/>
+      </w:pPr>
+      <w:rPr>
+        <w:rFonts w:ascii="Wingdings" w:hAnsi="Wingdings" w:hint="default"/>
+      </w:rPr>
+    </w:lvl>
+  </w:abstractNum>
+  <w:num w:numId="1" w16cid:durableId="1042091844">
+    <w:abstractNumId w:val="0"/>
+  </w:num>
+</w:numbering>
 </file>
 
 <file path=word/styles.xml><?xml version="1.0" encoding="utf-8"?>
@@ -649,6 +864,7 @@
   <w:style w:type="character" w:default="1" w:styleId="DefaultParagraphFont">
     <w:name w:val="Default Paragraph Font"/>
     <w:uiPriority w:val="1"/>
+    <w:semiHidden/>
     <w:unhideWhenUsed/>
   </w:style>
   <w:style w:type="table" w:default="1" w:styleId="TableNormal">
@@ -671,6 +887,17 @@
     <w:uiPriority w:val="99"/>
     <w:semiHidden/>
     <w:unhideWhenUsed/>
+  </w:style>
+  <w:style w:type="paragraph" w:styleId="ListParagraph">
+    <w:name w:val="List Paragraph"/>
+    <w:basedOn w:val="Normal"/>
+    <w:uiPriority w:val="34"/>
+    <w:qFormat/>
+    <w:rsid w:val="00C0002F"/>
+    <w:pPr>
+      <w:ind w:left="720"/>
+      <w:contextualSpacing/>
+    </w:pPr>
   </w:style>
 </w:styles>
 </file>

</xml_diff>